<commit_message>
new pages added ; menu modified
</commit_message>
<xml_diff>
--- a/pandoc/word/methodology.docx
+++ b/pandoc/word/methodology.docx
@@ -192,11 +192,19 @@
         </w:rPr>
         <w:t>(</w:t>
       </w:r>
-      <w:r>
-        <w:rPr>
-          <w:lang w:val="en-US"/>
-        </w:rPr>
-        <w:t>e.g. genomic, lab results, vital sign)</w:t>
+      <w:proofErr w:type="gramStart"/>
+      <w:r>
+        <w:rPr>
+          <w:lang w:val="en-US"/>
+        </w:rPr>
+        <w:t>e.g.</w:t>
+      </w:r>
+      <w:proofErr w:type="gramEnd"/>
+      <w:r>
+        <w:rPr>
+          <w:lang w:val="en-US"/>
+        </w:rPr>
+        <w:t xml:space="preserve"> genomic, lab results, vital sign)</w:t>
       </w:r>
       <w:r>
         <w:rPr>
@@ -401,7 +409,14 @@
         <w:rPr>
           <w:lang w:val="en-US"/>
         </w:rPr>
-        <w:t xml:space="preserve">have been identified and a set </w:t>
+        <w:t xml:space="preserve">have been identified and a </w:t>
+      </w:r>
+      <w:proofErr w:type="gramStart"/>
+      <w:r>
+        <w:rPr>
+          <w:lang w:val="en-US"/>
+        </w:rPr>
+        <w:t xml:space="preserve">set </w:t>
       </w:r>
       <w:r>
         <w:rPr>
@@ -409,6 +424,7 @@
         </w:rPr>
         <w:t>real-world scenarios</w:t>
       </w:r>
+      <w:proofErr w:type="gramEnd"/>
       <w:r>
         <w:rPr>
           <w:lang w:val="en-US"/>
@@ -504,7 +520,21 @@
         <w:rPr>
           <w:lang w:val="en-US"/>
         </w:rPr>
-        <w:t xml:space="preserve">(e.g. </w:t>
+        <w:t>(</w:t>
+      </w:r>
+      <w:proofErr w:type="gramStart"/>
+      <w:r>
+        <w:rPr>
+          <w:lang w:val="en-US"/>
+        </w:rPr>
+        <w:t>e.g.</w:t>
+      </w:r>
+      <w:proofErr w:type="gramEnd"/>
+      <w:r>
+        <w:rPr>
+          <w:lang w:val="en-US"/>
+        </w:rPr>
+        <w:t xml:space="preserve"> </w:t>
       </w:r>
       <w:r>
         <w:rPr>
@@ -643,16 +673,24 @@
                 <w:lang w:val="en-US"/>
               </w:rPr>
             </w:pPr>
+          </w:p>
+          <w:p>
+            <w:pPr>
+              <w:jc w:val="center"/>
+              <w:rPr>
+                <w:lang w:val="en-US"/>
+              </w:rPr>
+            </w:pPr>
             <w:r>
               <w:rPr>
                 <w:noProof/>
                 <w:lang w:val="en-US"/>
               </w:rPr>
               <w:drawing>
-                <wp:inline distT="0" distB="0" distL="0" distR="0" wp14:anchorId="49847359" wp14:editId="44B3EDEF">
-                  <wp:extent cx="5824280" cy="2537810"/>
-                  <wp:effectExtent l="0" t="0" r="5080" b="0"/>
-                  <wp:docPr id="1" name="Immagine 1"/>
+                <wp:inline distT="0" distB="0" distL="0" distR="0" wp14:anchorId="0489F4F6" wp14:editId="67B4268D">
+                  <wp:extent cx="5952402" cy="2293915"/>
+                  <wp:effectExtent l="0" t="0" r="0" b="0"/>
+                  <wp:docPr id="5" name="Immagine 5"/>
                   <wp:cNvGraphicFramePr>
                     <a:graphicFrameLocks xmlns:a="http://schemas.openxmlformats.org/drawingml/2006/main" noChangeAspect="1"/>
                   </wp:cNvGraphicFramePr>
@@ -660,7 +698,7 @@
                     <a:graphicData uri="http://schemas.openxmlformats.org/drawingml/2006/picture">
                       <pic:pic xmlns:pic="http://schemas.openxmlformats.org/drawingml/2006/picture">
                         <pic:nvPicPr>
-                          <pic:cNvPr id="0" name="Picture 2"/>
+                          <pic:cNvPr id="0" name="Picture 4"/>
                           <pic:cNvPicPr>
                             <a:picLocks noChangeAspect="1" noChangeArrowheads="1"/>
                           </pic:cNvPicPr>
@@ -681,7 +719,7 @@
                         <pic:spPr bwMode="auto">
                           <a:xfrm>
                             <a:off x="0" y="0"/>
-                            <a:ext cx="5859428" cy="2553125"/>
+                            <a:ext cx="5955778" cy="2295216"/>
                           </a:xfrm>
                           <a:prstGeom prst="rect">
                             <a:avLst/>
@@ -787,192 +825,6 @@
           <w:lang w:val="en-US"/>
         </w:rPr>
         <w:t>RDA indicators.</w:t>
-      </w:r>
-    </w:p>
-    <w:p>
-      <w:pPr>
-        <w:pStyle w:val="Nessunaspaziatura"/>
-        <w:rPr>
-          <w:shd w:val="clear" w:color="auto" w:fill="FFFFFF"/>
-          <w:lang w:val="en-US"/>
-        </w:rPr>
-      </w:pPr>
-    </w:p>
-    <w:p>
-      <w:pPr>
-        <w:rPr>
-          <w:lang w:val="en-US"/>
-        </w:rPr>
-      </w:pPr>
-    </w:p>
-    <w:p>
-      <w:pPr>
-        <w:pStyle w:val="Titolo3"/>
-        <w:rPr>
-          <w:lang w:val="en-US"/>
-        </w:rPr>
-      </w:pPr>
-      <w:r>
-        <w:rPr>
-          <w:lang w:val="en-US"/>
-        </w:rPr>
-        <w:t>Mathias’ comment</w:t>
-      </w:r>
-      <w:r>
-        <w:rPr>
-          <w:lang w:val="en-US"/>
-        </w:rPr>
-        <w:t xml:space="preserve"> on the old home page</w:t>
-      </w:r>
-    </w:p>
-    <w:p>
-      <w:pPr>
-        <w:rPr>
-          <w:lang w:val="en-US"/>
-        </w:rPr>
-      </w:pPr>
-    </w:p>
-    <w:p>
-      <w:pPr>
-        <w:rPr>
-          <w:lang w:val="en-US"/>
-        </w:rPr>
-      </w:pPr>
-      <w:r>
-        <w:rPr>
-          <w:lang w:val="en-US"/>
-        </w:rPr>
-        <w:t>select one of them as reference case and focus on that kind of object</w:t>
-      </w:r>
-    </w:p>
-    <w:p>
-      <w:pPr>
-        <w:rPr>
-          <w:lang w:val="en-US"/>
-        </w:rPr>
-      </w:pPr>
-      <w:r>
-        <w:rPr>
-          <w:lang w:val="en-US"/>
-        </w:rPr>
-        <w:t>identify a minimal set of information that are relevant in real life for the components of that FAIR object.</w:t>
-      </w:r>
-    </w:p>
-    <w:p>
-      <w:pPr>
-        <w:rPr>
-          <w:lang w:val="en-US"/>
-        </w:rPr>
-      </w:pPr>
-      <w:r>
-        <w:rPr>
-          <w:lang w:val="en-US"/>
-        </w:rPr>
-        <w:lastRenderedPageBreak/>
-        <w:t>proceed incrementally starting from few essential information, in order to excursive also the development process (i.e. not to try to cover everything from the beginning)</w:t>
-      </w:r>
-    </w:p>
-    <w:p>
-      <w:pPr>
-        <w:shd w:val="clear" w:color="auto" w:fill="FFFFFF"/>
-        <w:spacing w:before="150" w:after="0" w:line="240" w:lineRule="auto"/>
-        <w:rPr>
-          <w:lang w:val="en-US"/>
-        </w:rPr>
-      </w:pPr>
-      <w:r>
-        <w:rPr>
-          <w:lang w:val="en-US"/>
-        </w:rPr>
-        <w:t>a) FAIRification of FHIR resources in general, but with a focus on data-holding entities like observations.</w:t>
-      </w:r>
-    </w:p>
-    <w:p>
-      <w:pPr>
-        <w:shd w:val="clear" w:color="auto" w:fill="FFFFFF"/>
-        <w:spacing w:before="150" w:after="0" w:line="240" w:lineRule="auto"/>
-        <w:rPr>
-          <w:lang w:val="en-US"/>
-        </w:rPr>
-      </w:pPr>
-      <w:r>
-        <w:rPr>
-          <w:lang w:val="en-US"/>
-        </w:rPr>
-        <w:t>b) FAIRification of FHIR datasets (resource connection still unclear), but with the intention of describing compounds of related data instances like a database that can be queried or a snapshot used in a publication.</w:t>
-      </w:r>
-    </w:p>
-    <w:p>
-      <w:pPr>
-        <w:shd w:val="clear" w:color="auto" w:fill="FFFFFF"/>
-        <w:spacing w:before="150" w:after="0" w:line="240" w:lineRule="auto"/>
-        <w:rPr>
-          <w:lang w:val="en-US"/>
-        </w:rPr>
-      </w:pPr>
-      <w:r>
-        <w:rPr>
-          <w:lang w:val="en-US"/>
-        </w:rPr>
-        <w:t xml:space="preserve">c) FAIRification of Research projects such as studies, cohorts, registers, </w:t>
-      </w:r>
-      <w:proofErr w:type="spellStart"/>
-      <w:r>
-        <w:rPr>
-          <w:lang w:val="en-US"/>
-        </w:rPr>
-        <w:t>survelliance</w:t>
-      </w:r>
-      <w:proofErr w:type="spellEnd"/>
-      <w:r>
-        <w:rPr>
-          <w:lang w:val="en-US"/>
-        </w:rPr>
-        <w:t>, quality assurance.</w:t>
-      </w:r>
-    </w:p>
-    <w:p>
-      <w:pPr>
-        <w:shd w:val="clear" w:color="auto" w:fill="FFFFFF"/>
-        <w:spacing w:before="150" w:after="0" w:line="240" w:lineRule="auto"/>
-        <w:rPr>
-          <w:lang w:val="en-US"/>
-        </w:rPr>
-      </w:pPr>
-      <w:r>
-        <w:rPr>
-          <w:lang w:val="en-US"/>
-        </w:rPr>
-        <w:t>d) Other research data management entities such as publications, researchers, projects.</w:t>
-      </w:r>
-    </w:p>
-    <w:p>
-      <w:pPr>
-        <w:shd w:val="clear" w:color="auto" w:fill="FFFFFF"/>
-        <w:spacing w:before="150" w:after="0" w:line="240" w:lineRule="auto"/>
-        <w:rPr>
-          <w:lang w:val="en-US"/>
-        </w:rPr>
-      </w:pPr>
-      <w:r>
-        <w:rPr>
-          <w:lang w:val="en-US"/>
-        </w:rPr>
-        <w:t xml:space="preserve">e) I could image the usefulness of describing services, making them FAIR and promote use. That would go </w:t>
-      </w:r>
-      <w:proofErr w:type="spellStart"/>
-      <w:r>
-        <w:rPr>
-          <w:lang w:val="en-US"/>
-        </w:rPr>
-        <w:t>inline</w:t>
-      </w:r>
-      <w:proofErr w:type="spellEnd"/>
-      <w:r>
-        <w:rPr>
-          <w:lang w:val="en-US"/>
-        </w:rPr>
-        <w:t xml:space="preserve"> with the SOA group intentions.</w:t>
       </w:r>
     </w:p>
     <w:p>

</xml_diff>

<commit_message>
first compilation with 4b
</commit_message>
<xml_diff>
--- a/pandoc/word/methodology.docx
+++ b/pandoc/word/methodology.docx
@@ -192,11 +192,19 @@
         </w:rPr>
         <w:t>(</w:t>
       </w:r>
-      <w:r>
-        <w:rPr>
-          <w:lang w:val="en-US"/>
-        </w:rPr>
-        <w:t>e.g. genomic, lab results, vital sign)</w:t>
+      <w:proofErr w:type="gramStart"/>
+      <w:r>
+        <w:rPr>
+          <w:lang w:val="en-US"/>
+        </w:rPr>
+        <w:t>e.g.</w:t>
+      </w:r>
+      <w:proofErr w:type="gramEnd"/>
+      <w:r>
+        <w:rPr>
+          <w:lang w:val="en-US"/>
+        </w:rPr>
+        <w:t xml:space="preserve"> genomic, lab results, vital sign)</w:t>
       </w:r>
       <w:r>
         <w:rPr>
@@ -401,7 +409,14 @@
         <w:rPr>
           <w:lang w:val="en-US"/>
         </w:rPr>
-        <w:t xml:space="preserve">have been identified and a set </w:t>
+        <w:t xml:space="preserve">have been identified and a </w:t>
+      </w:r>
+      <w:proofErr w:type="gramStart"/>
+      <w:r>
+        <w:rPr>
+          <w:lang w:val="en-US"/>
+        </w:rPr>
+        <w:t xml:space="preserve">set </w:t>
       </w:r>
       <w:r>
         <w:rPr>
@@ -409,6 +424,7 @@
         </w:rPr>
         <w:t>real-world scenarios</w:t>
       </w:r>
+      <w:proofErr w:type="gramEnd"/>
       <w:r>
         <w:rPr>
           <w:lang w:val="en-US"/>
@@ -504,7 +520,21 @@
         <w:rPr>
           <w:lang w:val="en-US"/>
         </w:rPr>
-        <w:t xml:space="preserve">(e.g. </w:t>
+        <w:t>(</w:t>
+      </w:r>
+      <w:proofErr w:type="gramStart"/>
+      <w:r>
+        <w:rPr>
+          <w:lang w:val="en-US"/>
+        </w:rPr>
+        <w:t>e.g.</w:t>
+      </w:r>
+      <w:proofErr w:type="gramEnd"/>
+      <w:r>
+        <w:rPr>
+          <w:lang w:val="en-US"/>
+        </w:rPr>
+        <w:t xml:space="preserve"> </w:t>
       </w:r>
       <w:r>
         <w:rPr>
@@ -643,16 +673,24 @@
                 <w:lang w:val="en-US"/>
               </w:rPr>
             </w:pPr>
+          </w:p>
+          <w:p>
+            <w:pPr>
+              <w:jc w:val="center"/>
+              <w:rPr>
+                <w:lang w:val="en-US"/>
+              </w:rPr>
+            </w:pPr>
             <w:r>
               <w:rPr>
                 <w:noProof/>
                 <w:lang w:val="en-US"/>
               </w:rPr>
               <w:drawing>
-                <wp:inline distT="0" distB="0" distL="0" distR="0" wp14:anchorId="49847359" wp14:editId="44B3EDEF">
-                  <wp:extent cx="5824280" cy="2537810"/>
-                  <wp:effectExtent l="0" t="0" r="5080" b="0"/>
-                  <wp:docPr id="1" name="Immagine 1"/>
+                <wp:inline distT="0" distB="0" distL="0" distR="0" wp14:anchorId="0489F4F6" wp14:editId="67B4268D">
+                  <wp:extent cx="5952402" cy="2293915"/>
+                  <wp:effectExtent l="0" t="0" r="0" b="0"/>
+                  <wp:docPr id="5" name="Immagine 5"/>
                   <wp:cNvGraphicFramePr>
                     <a:graphicFrameLocks xmlns:a="http://schemas.openxmlformats.org/drawingml/2006/main" noChangeAspect="1"/>
                   </wp:cNvGraphicFramePr>
@@ -660,7 +698,7 @@
                     <a:graphicData uri="http://schemas.openxmlformats.org/drawingml/2006/picture">
                       <pic:pic xmlns:pic="http://schemas.openxmlformats.org/drawingml/2006/picture">
                         <pic:nvPicPr>
-                          <pic:cNvPr id="0" name="Picture 2"/>
+                          <pic:cNvPr id="0" name="Picture 4"/>
                           <pic:cNvPicPr>
                             <a:picLocks noChangeAspect="1" noChangeArrowheads="1"/>
                           </pic:cNvPicPr>
@@ -681,7 +719,7 @@
                         <pic:spPr bwMode="auto">
                           <a:xfrm>
                             <a:off x="0" y="0"/>
-                            <a:ext cx="5859428" cy="2553125"/>
+                            <a:ext cx="5955778" cy="2295216"/>
                           </a:xfrm>
                           <a:prstGeom prst="rect">
                             <a:avLst/>
@@ -787,192 +825,6 @@
           <w:lang w:val="en-US"/>
         </w:rPr>
         <w:t>RDA indicators.</w:t>
-      </w:r>
-    </w:p>
-    <w:p>
-      <w:pPr>
-        <w:pStyle w:val="Nessunaspaziatura"/>
-        <w:rPr>
-          <w:shd w:val="clear" w:color="auto" w:fill="FFFFFF"/>
-          <w:lang w:val="en-US"/>
-        </w:rPr>
-      </w:pPr>
-    </w:p>
-    <w:p>
-      <w:pPr>
-        <w:rPr>
-          <w:lang w:val="en-US"/>
-        </w:rPr>
-      </w:pPr>
-    </w:p>
-    <w:p>
-      <w:pPr>
-        <w:pStyle w:val="Titolo3"/>
-        <w:rPr>
-          <w:lang w:val="en-US"/>
-        </w:rPr>
-      </w:pPr>
-      <w:r>
-        <w:rPr>
-          <w:lang w:val="en-US"/>
-        </w:rPr>
-        <w:t>Mathias’ comment</w:t>
-      </w:r>
-      <w:r>
-        <w:rPr>
-          <w:lang w:val="en-US"/>
-        </w:rPr>
-        <w:t xml:space="preserve"> on the old home page</w:t>
-      </w:r>
-    </w:p>
-    <w:p>
-      <w:pPr>
-        <w:rPr>
-          <w:lang w:val="en-US"/>
-        </w:rPr>
-      </w:pPr>
-    </w:p>
-    <w:p>
-      <w:pPr>
-        <w:rPr>
-          <w:lang w:val="en-US"/>
-        </w:rPr>
-      </w:pPr>
-      <w:r>
-        <w:rPr>
-          <w:lang w:val="en-US"/>
-        </w:rPr>
-        <w:t>select one of them as reference case and focus on that kind of object</w:t>
-      </w:r>
-    </w:p>
-    <w:p>
-      <w:pPr>
-        <w:rPr>
-          <w:lang w:val="en-US"/>
-        </w:rPr>
-      </w:pPr>
-      <w:r>
-        <w:rPr>
-          <w:lang w:val="en-US"/>
-        </w:rPr>
-        <w:t>identify a minimal set of information that are relevant in real life for the components of that FAIR object.</w:t>
-      </w:r>
-    </w:p>
-    <w:p>
-      <w:pPr>
-        <w:rPr>
-          <w:lang w:val="en-US"/>
-        </w:rPr>
-      </w:pPr>
-      <w:r>
-        <w:rPr>
-          <w:lang w:val="en-US"/>
-        </w:rPr>
-        <w:lastRenderedPageBreak/>
-        <w:t>proceed incrementally starting from few essential information, in order to excursive also the development process (i.e. not to try to cover everything from the beginning)</w:t>
-      </w:r>
-    </w:p>
-    <w:p>
-      <w:pPr>
-        <w:shd w:val="clear" w:color="auto" w:fill="FFFFFF"/>
-        <w:spacing w:before="150" w:after="0" w:line="240" w:lineRule="auto"/>
-        <w:rPr>
-          <w:lang w:val="en-US"/>
-        </w:rPr>
-      </w:pPr>
-      <w:r>
-        <w:rPr>
-          <w:lang w:val="en-US"/>
-        </w:rPr>
-        <w:t>a) FAIRification of FHIR resources in general, but with a focus on data-holding entities like observations.</w:t>
-      </w:r>
-    </w:p>
-    <w:p>
-      <w:pPr>
-        <w:shd w:val="clear" w:color="auto" w:fill="FFFFFF"/>
-        <w:spacing w:before="150" w:after="0" w:line="240" w:lineRule="auto"/>
-        <w:rPr>
-          <w:lang w:val="en-US"/>
-        </w:rPr>
-      </w:pPr>
-      <w:r>
-        <w:rPr>
-          <w:lang w:val="en-US"/>
-        </w:rPr>
-        <w:t>b) FAIRification of FHIR datasets (resource connection still unclear), but with the intention of describing compounds of related data instances like a database that can be queried or a snapshot used in a publication.</w:t>
-      </w:r>
-    </w:p>
-    <w:p>
-      <w:pPr>
-        <w:shd w:val="clear" w:color="auto" w:fill="FFFFFF"/>
-        <w:spacing w:before="150" w:after="0" w:line="240" w:lineRule="auto"/>
-        <w:rPr>
-          <w:lang w:val="en-US"/>
-        </w:rPr>
-      </w:pPr>
-      <w:r>
-        <w:rPr>
-          <w:lang w:val="en-US"/>
-        </w:rPr>
-        <w:t xml:space="preserve">c) FAIRification of Research projects such as studies, cohorts, registers, </w:t>
-      </w:r>
-      <w:proofErr w:type="spellStart"/>
-      <w:r>
-        <w:rPr>
-          <w:lang w:val="en-US"/>
-        </w:rPr>
-        <w:t>survelliance</w:t>
-      </w:r>
-      <w:proofErr w:type="spellEnd"/>
-      <w:r>
-        <w:rPr>
-          <w:lang w:val="en-US"/>
-        </w:rPr>
-        <w:t>, quality assurance.</w:t>
-      </w:r>
-    </w:p>
-    <w:p>
-      <w:pPr>
-        <w:shd w:val="clear" w:color="auto" w:fill="FFFFFF"/>
-        <w:spacing w:before="150" w:after="0" w:line="240" w:lineRule="auto"/>
-        <w:rPr>
-          <w:lang w:val="en-US"/>
-        </w:rPr>
-      </w:pPr>
-      <w:r>
-        <w:rPr>
-          <w:lang w:val="en-US"/>
-        </w:rPr>
-        <w:t>d) Other research data management entities such as publications, researchers, projects.</w:t>
-      </w:r>
-    </w:p>
-    <w:p>
-      <w:pPr>
-        <w:shd w:val="clear" w:color="auto" w:fill="FFFFFF"/>
-        <w:spacing w:before="150" w:after="0" w:line="240" w:lineRule="auto"/>
-        <w:rPr>
-          <w:lang w:val="en-US"/>
-        </w:rPr>
-      </w:pPr>
-      <w:r>
-        <w:rPr>
-          <w:lang w:val="en-US"/>
-        </w:rPr>
-        <w:t xml:space="preserve">e) I could image the usefulness of describing services, making them FAIR and promote use. That would go </w:t>
-      </w:r>
-      <w:proofErr w:type="spellStart"/>
-      <w:r>
-        <w:rPr>
-          <w:lang w:val="en-US"/>
-        </w:rPr>
-        <w:t>inline</w:t>
-      </w:r>
-      <w:proofErr w:type="spellEnd"/>
-      <w:r>
-        <w:rPr>
-          <w:lang w:val="en-US"/>
-        </w:rPr>
-        <w:t xml:space="preserve"> with the SOA group intentions.</w:t>
       </w:r>
     </w:p>
     <w:p>

</xml_diff>